<commit_message>
TLDR-263 added different tests
</commit_message>
<xml_diff>
--- a/tests/data/docx/english_doc.docx
+++ b/tests/data/docx/english_doc.docx
@@ -5,19 +5,10 @@
     <w:p>
       <w:pPr>
         <w:pStyle w:val="Normal"/>
-        <w:rPr>
-          <w:b/>
-          <w:b/>
-          <w:bCs/>
-        </w:rPr>
-      </w:pPr>
-      <w:r>
-        <w:rPr>
-          <w:b/>
-          <w:bCs/>
-          <w:sz w:val="32"/>
-          <w:szCs w:val="32"/>
-        </w:rPr>
+        <w:rPr/>
+      </w:pPr>
+      <w:r>
+        <w:rPr/>
         <w:t>THE GREAT ENGLISH DOCUMENT</w:t>
       </w:r>
     </w:p>
@@ -28,19 +19,17 @@
       </w:pPr>
       <w:r>
         <w:rPr/>
-        <w:t>1) Fisrst item</w:t>
-      </w:r>
-    </w:p>
-    <w:p>
-      <w:pPr>
-        <w:pStyle w:val="Normal"/>
-        <w:rPr>
-          <w:u w:val="double"/>
-        </w:rPr>
-      </w:pPr>
-      <w:r>
-        <w:rPr/>
-        <w:t>2) Second item</w:t>
+        <w:t>1) Fisrst item with some english text</w:t>
+      </w:r>
+    </w:p>
+    <w:p>
+      <w:pPr>
+        <w:pStyle w:val="Normal"/>
+        <w:rPr/>
+      </w:pPr>
+      <w:r>
+        <w:rPr/>
+        <w:t>2) Second item with some even more inglish text. Let me speek from my heart</w:t>
       </w:r>
     </w:p>
     <w:p>
@@ -56,23 +45,17 @@
       <w:tblPr>
         <w:tblW w:w="9640" w:type="dxa"/>
         <w:jc w:val="left"/>
-        <w:tblInd w:w="0" w:type="dxa"/>
-        <w:tblBorders>
-          <w:top w:val="single" w:sz="2" w:space="0" w:color="000000"/>
-          <w:left w:val="single" w:sz="2" w:space="0" w:color="000000"/>
-          <w:bottom w:val="single" w:sz="2" w:space="0" w:color="000000"/>
-          <w:insideH w:val="single" w:sz="2" w:space="0" w:color="000000"/>
-        </w:tblBorders>
+        <w:tblInd w:w="55" w:type="dxa"/>
         <w:tblCellMar>
           <w:top w:w="55" w:type="dxa"/>
-          <w:left w:w="52" w:type="dxa"/>
+          <w:left w:w="55" w:type="dxa"/>
           <w:bottom w:w="55" w:type="dxa"/>
           <w:right w:w="55" w:type="dxa"/>
         </w:tblCellMar>
       </w:tblPr>
       <w:tblGrid>
         <w:gridCol w:w="4819"/>
-        <w:gridCol w:w="4820"/>
+        <w:gridCol w:w="4821"/>
       </w:tblGrid>
       <w:tr>
         <w:trPr/>
@@ -83,9 +66,7 @@
               <w:top w:val="single" w:sz="2" w:space="0" w:color="000000"/>
               <w:left w:val="single" w:sz="2" w:space="0" w:color="000000"/>
               <w:bottom w:val="single" w:sz="2" w:space="0" w:color="000000"/>
-              <w:insideH w:val="single" w:sz="2" w:space="0" w:color="000000"/>
-            </w:tcBorders>
-            <w:shd w:fill="auto" w:val="clear"/>
+            </w:tcBorders>
           </w:tcPr>
           <w:p>
             <w:pPr>
@@ -100,16 +81,13 @@
         </w:tc>
         <w:tc>
           <w:tcPr>
-            <w:tcW w:w="4820" w:type="dxa"/>
+            <w:tcW w:w="4821" w:type="dxa"/>
             <w:tcBorders>
               <w:top w:val="single" w:sz="2" w:space="0" w:color="000000"/>
               <w:left w:val="single" w:sz="2" w:space="0" w:color="000000"/>
               <w:bottom w:val="single" w:sz="2" w:space="0" w:color="000000"/>
               <w:right w:val="single" w:sz="2" w:space="0" w:color="000000"/>
-              <w:insideH w:val="single" w:sz="2" w:space="0" w:color="000000"/>
-              <w:insideV w:val="single" w:sz="2" w:space="0" w:color="000000"/>
-            </w:tcBorders>
-            <w:shd w:fill="auto" w:val="clear"/>
+            </w:tcBorders>
           </w:tcPr>
           <w:p>
             <w:pPr>
@@ -129,12 +107,9 @@
           <w:tcPr>
             <w:tcW w:w="4819" w:type="dxa"/>
             <w:tcBorders>
-              <w:top w:val="single" w:sz="2" w:space="0" w:color="000000"/>
-              <w:left w:val="single" w:sz="2" w:space="0" w:color="000000"/>
-              <w:bottom w:val="single" w:sz="2" w:space="0" w:color="000000"/>
-              <w:insideH w:val="single" w:sz="2" w:space="0" w:color="000000"/>
-            </w:tcBorders>
-            <w:shd w:fill="auto" w:val="clear"/>
+              <w:left w:val="single" w:sz="2" w:space="0" w:color="000000"/>
+              <w:bottom w:val="single" w:sz="2" w:space="0" w:color="000000"/>
+            </w:tcBorders>
           </w:tcPr>
           <w:p>
             <w:pPr>
@@ -149,16 +124,12 @@
         </w:tc>
         <w:tc>
           <w:tcPr>
-            <w:tcW w:w="4820" w:type="dxa"/>
-            <w:tcBorders>
-              <w:top w:val="single" w:sz="2" w:space="0" w:color="000000"/>
+            <w:tcW w:w="4821" w:type="dxa"/>
+            <w:tcBorders>
               <w:left w:val="single" w:sz="2" w:space="0" w:color="000000"/>
               <w:bottom w:val="single" w:sz="2" w:space="0" w:color="000000"/>
               <w:right w:val="single" w:sz="2" w:space="0" w:color="000000"/>
-              <w:insideH w:val="single" w:sz="2" w:space="0" w:color="000000"/>
-              <w:insideV w:val="single" w:sz="2" w:space="0" w:color="000000"/>
-            </w:tcBorders>
-            <w:shd w:fill="auto" w:val="clear"/>
+            </w:tcBorders>
           </w:tcPr>
           <w:p>
             <w:pPr>
@@ -201,13 +172,14 @@
     <w:rPrDefault>
       <w:rPr>
         <w:rFonts w:ascii="Liberation Serif" w:hAnsi="Liberation Serif" w:eastAsia="AR PL SungtiL GB" w:cs="Lohit Devanagari"/>
-        <w:sz w:val="20"/>
         <w:szCs w:val="24"/>
         <w:lang w:val="ru-RU" w:eastAsia="zh-CN" w:bidi="hi-IN"/>
       </w:rPr>
     </w:rPrDefault>
     <w:pPrDefault>
-      <w:pPr/>
+      <w:pPr>
+        <w:suppressAutoHyphens w:val="true"/>
+      </w:pPr>
     </w:pPrDefault>
   </w:docDefaults>
   <w:style w:type="paragraph" w:styleId="Normal">
@@ -216,8 +188,10 @@
     <w:pPr>
       <w:widowControl/>
       <w:suppressAutoHyphens w:val="true"/>
+      <w:kinsoku w:val="true"/>
+      <w:overflowPunct w:val="true"/>
+      <w:autoSpaceDE w:val="true"/>
       <w:bidi w:val="0"/>
-      <w:jc w:val="left"/>
     </w:pPr>
     <w:rPr>
       <w:rFonts w:ascii="Liberation Serif;Times New Roman" w:hAnsi="Liberation Serif;Times New Roman" w:eastAsia="AR PL SungtiL GB" w:cs="Lohit Devanagari"/>

</xml_diff>

<commit_message>
TLDR-263 move tables recognizer and orient classifier into dedoc (#238)
* TLDR-206 remove code of archive_as_single_file parameter (#224)

* Revert "TLDR-206 remove code of archive_as_single_file parameter (#224)" (#225)

This reverts commit 50149b01334aec849733b26589d9f331b7484a9a.

* TLDR-263 added table recognizer

* TLDR-263 added document orientation classifier

* TLDR-263 added tests on table recognition and orientation model

* TLDR-263 added different unit tests

* TLDR-263 fixed some tests

* TLDR-263 fixed style error

* TLDR-263 update PdfBase

* TLDR-263 different fixes

* TLDR-263 added archive handler

* TLDR-263 added law tz tests

* TLDR-263 added different tests

* TLDR-263 review fixes
</commit_message>
<xml_diff>
--- a/tests/data/docx/english_doc.docx
+++ b/tests/data/docx/english_doc.docx
@@ -5,19 +5,10 @@
     <w:p>
       <w:pPr>
         <w:pStyle w:val="Normal"/>
-        <w:rPr>
-          <w:b/>
-          <w:b/>
-          <w:bCs/>
-        </w:rPr>
-      </w:pPr>
-      <w:r>
-        <w:rPr>
-          <w:b/>
-          <w:bCs/>
-          <w:sz w:val="32"/>
-          <w:szCs w:val="32"/>
-        </w:rPr>
+        <w:rPr/>
+      </w:pPr>
+      <w:r>
+        <w:rPr/>
         <w:t>THE GREAT ENGLISH DOCUMENT</w:t>
       </w:r>
     </w:p>
@@ -28,19 +19,17 @@
       </w:pPr>
       <w:r>
         <w:rPr/>
-        <w:t>1) Fisrst item</w:t>
-      </w:r>
-    </w:p>
-    <w:p>
-      <w:pPr>
-        <w:pStyle w:val="Normal"/>
-        <w:rPr>
-          <w:u w:val="double"/>
-        </w:rPr>
-      </w:pPr>
-      <w:r>
-        <w:rPr/>
-        <w:t>2) Second item</w:t>
+        <w:t>1) Fisrst item with some english text</w:t>
+      </w:r>
+    </w:p>
+    <w:p>
+      <w:pPr>
+        <w:pStyle w:val="Normal"/>
+        <w:rPr/>
+      </w:pPr>
+      <w:r>
+        <w:rPr/>
+        <w:t>2) Second item with some even more inglish text. Let me speek from my heart</w:t>
       </w:r>
     </w:p>
     <w:p>
@@ -56,23 +45,17 @@
       <w:tblPr>
         <w:tblW w:w="9640" w:type="dxa"/>
         <w:jc w:val="left"/>
-        <w:tblInd w:w="0" w:type="dxa"/>
-        <w:tblBorders>
-          <w:top w:val="single" w:sz="2" w:space="0" w:color="000000"/>
-          <w:left w:val="single" w:sz="2" w:space="0" w:color="000000"/>
-          <w:bottom w:val="single" w:sz="2" w:space="0" w:color="000000"/>
-          <w:insideH w:val="single" w:sz="2" w:space="0" w:color="000000"/>
-        </w:tblBorders>
+        <w:tblInd w:w="55" w:type="dxa"/>
         <w:tblCellMar>
           <w:top w:w="55" w:type="dxa"/>
-          <w:left w:w="52" w:type="dxa"/>
+          <w:left w:w="55" w:type="dxa"/>
           <w:bottom w:w="55" w:type="dxa"/>
           <w:right w:w="55" w:type="dxa"/>
         </w:tblCellMar>
       </w:tblPr>
       <w:tblGrid>
         <w:gridCol w:w="4819"/>
-        <w:gridCol w:w="4820"/>
+        <w:gridCol w:w="4821"/>
       </w:tblGrid>
       <w:tr>
         <w:trPr/>
@@ -83,9 +66,7 @@
               <w:top w:val="single" w:sz="2" w:space="0" w:color="000000"/>
               <w:left w:val="single" w:sz="2" w:space="0" w:color="000000"/>
               <w:bottom w:val="single" w:sz="2" w:space="0" w:color="000000"/>
-              <w:insideH w:val="single" w:sz="2" w:space="0" w:color="000000"/>
-            </w:tcBorders>
-            <w:shd w:fill="auto" w:val="clear"/>
+            </w:tcBorders>
           </w:tcPr>
           <w:p>
             <w:pPr>
@@ -100,16 +81,13 @@
         </w:tc>
         <w:tc>
           <w:tcPr>
-            <w:tcW w:w="4820" w:type="dxa"/>
+            <w:tcW w:w="4821" w:type="dxa"/>
             <w:tcBorders>
               <w:top w:val="single" w:sz="2" w:space="0" w:color="000000"/>
               <w:left w:val="single" w:sz="2" w:space="0" w:color="000000"/>
               <w:bottom w:val="single" w:sz="2" w:space="0" w:color="000000"/>
               <w:right w:val="single" w:sz="2" w:space="0" w:color="000000"/>
-              <w:insideH w:val="single" w:sz="2" w:space="0" w:color="000000"/>
-              <w:insideV w:val="single" w:sz="2" w:space="0" w:color="000000"/>
-            </w:tcBorders>
-            <w:shd w:fill="auto" w:val="clear"/>
+            </w:tcBorders>
           </w:tcPr>
           <w:p>
             <w:pPr>
@@ -129,12 +107,9 @@
           <w:tcPr>
             <w:tcW w:w="4819" w:type="dxa"/>
             <w:tcBorders>
-              <w:top w:val="single" w:sz="2" w:space="0" w:color="000000"/>
-              <w:left w:val="single" w:sz="2" w:space="0" w:color="000000"/>
-              <w:bottom w:val="single" w:sz="2" w:space="0" w:color="000000"/>
-              <w:insideH w:val="single" w:sz="2" w:space="0" w:color="000000"/>
-            </w:tcBorders>
-            <w:shd w:fill="auto" w:val="clear"/>
+              <w:left w:val="single" w:sz="2" w:space="0" w:color="000000"/>
+              <w:bottom w:val="single" w:sz="2" w:space="0" w:color="000000"/>
+            </w:tcBorders>
           </w:tcPr>
           <w:p>
             <w:pPr>
@@ -149,16 +124,12 @@
         </w:tc>
         <w:tc>
           <w:tcPr>
-            <w:tcW w:w="4820" w:type="dxa"/>
-            <w:tcBorders>
-              <w:top w:val="single" w:sz="2" w:space="0" w:color="000000"/>
+            <w:tcW w:w="4821" w:type="dxa"/>
+            <w:tcBorders>
               <w:left w:val="single" w:sz="2" w:space="0" w:color="000000"/>
               <w:bottom w:val="single" w:sz="2" w:space="0" w:color="000000"/>
               <w:right w:val="single" w:sz="2" w:space="0" w:color="000000"/>
-              <w:insideH w:val="single" w:sz="2" w:space="0" w:color="000000"/>
-              <w:insideV w:val="single" w:sz="2" w:space="0" w:color="000000"/>
-            </w:tcBorders>
-            <w:shd w:fill="auto" w:val="clear"/>
+            </w:tcBorders>
           </w:tcPr>
           <w:p>
             <w:pPr>
@@ -201,13 +172,14 @@
     <w:rPrDefault>
       <w:rPr>
         <w:rFonts w:ascii="Liberation Serif" w:hAnsi="Liberation Serif" w:eastAsia="AR PL SungtiL GB" w:cs="Lohit Devanagari"/>
-        <w:sz w:val="20"/>
         <w:szCs w:val="24"/>
         <w:lang w:val="ru-RU" w:eastAsia="zh-CN" w:bidi="hi-IN"/>
       </w:rPr>
     </w:rPrDefault>
     <w:pPrDefault>
-      <w:pPr/>
+      <w:pPr>
+        <w:suppressAutoHyphens w:val="true"/>
+      </w:pPr>
     </w:pPrDefault>
   </w:docDefaults>
   <w:style w:type="paragraph" w:styleId="Normal">
@@ -216,8 +188,10 @@
     <w:pPr>
       <w:widowControl/>
       <w:suppressAutoHyphens w:val="true"/>
+      <w:kinsoku w:val="true"/>
+      <w:overflowPunct w:val="true"/>
+      <w:autoSpaceDE w:val="true"/>
       <w:bidi w:val="0"/>
-      <w:jc w:val="left"/>
     </w:pPr>
     <w:rPr>
       <w:rFonts w:ascii="Liberation Serif;Times New Roman" w:hAnsi="Liberation Serif;Times New Roman" w:eastAsia="AR PL SungtiL GB" w:cs="Lohit Devanagari"/>

</xml_diff>